<commit_message>
add images of the tasks
</commit_message>
<xml_diff>
--- a/Unit_2_C_Programming/6-Lesson8_Pointers/Screenshots.docx
+++ b/Unit_2_C_Programming/6-Lesson8_Pointers/Screenshots.docx
@@ -12,6 +12,9 @@
     </w:p>
     <w:p>
       <w:r>
+        <w:rPr>
+          <w:noProof/>
+        </w:rPr>
         <w:drawing>
           <wp:anchor distT="0" distB="0" distL="114300" distR="114300" simplePos="0" relativeHeight="251659264" behindDoc="0" locked="0" layoutInCell="1" allowOverlap="1" wp14:anchorId="05E52117" wp14:editId="423316EB">
             <wp:simplePos x="0" y="0"/>
@@ -60,6 +63,260 @@
         <w:t xml:space="preserve"> </w:t>
       </w:r>
     </w:p>
+    <w:p>
+      <w:pPr>
+        <w:pStyle w:val="Heading1"/>
+      </w:pPr>
+      <w:r>
+        <w:t>Q2</w:t>
+      </w:r>
+    </w:p>
+    <w:p>
+      <w:r>
+        <w:drawing>
+          <wp:anchor distT="0" distB="0" distL="114300" distR="114300" simplePos="0" relativeHeight="251661312" behindDoc="0" locked="0" layoutInCell="1" allowOverlap="1" wp14:anchorId="6B77DD77" wp14:editId="707814D7">
+            <wp:simplePos x="0" y="0"/>
+            <wp:positionH relativeFrom="column">
+              <wp:posOffset>0</wp:posOffset>
+            </wp:positionH>
+            <wp:positionV relativeFrom="paragraph">
+              <wp:posOffset>340995</wp:posOffset>
+            </wp:positionV>
+            <wp:extent cx="6840220" cy="4388485"/>
+            <wp:effectExtent l="0" t="0" r="0" b="0"/>
+            <wp:wrapTopAndBottom/>
+            <wp:docPr id="2067481804" name="Picture 1"/>
+            <wp:cNvGraphicFramePr>
+              <a:graphicFrameLocks xmlns:a="http://schemas.openxmlformats.org/drawingml/2006/main" noChangeAspect="1"/>
+            </wp:cNvGraphicFramePr>
+            <a:graphic xmlns:a="http://schemas.openxmlformats.org/drawingml/2006/main">
+              <a:graphicData uri="http://schemas.openxmlformats.org/drawingml/2006/picture">
+                <pic:pic xmlns:pic="http://schemas.openxmlformats.org/drawingml/2006/picture">
+                  <pic:nvPicPr>
+                    <pic:cNvPr id="2067481804" name=""/>
+                    <pic:cNvPicPr/>
+                  </pic:nvPicPr>
+                  <pic:blipFill>
+                    <a:blip r:embed="rId5"/>
+                    <a:stretch>
+                      <a:fillRect/>
+                    </a:stretch>
+                  </pic:blipFill>
+                  <pic:spPr>
+                    <a:xfrm>
+                      <a:off x="0" y="0"/>
+                      <a:ext cx="6840220" cy="4388485"/>
+                    </a:xfrm>
+                    <a:prstGeom prst="rect">
+                      <a:avLst/>
+                    </a:prstGeom>
+                  </pic:spPr>
+                </pic:pic>
+              </a:graphicData>
+            </a:graphic>
+          </wp:anchor>
+        </w:drawing>
+      </w:r>
+    </w:p>
+    <w:p/>
+    <w:p/>
+    <w:p/>
+    <w:p/>
+    <w:p>
+      <w:pPr>
+        <w:pStyle w:val="Heading1"/>
+      </w:pPr>
+      <w:r>
+        <w:lastRenderedPageBreak/>
+        <w:drawing>
+          <wp:anchor distT="0" distB="0" distL="114300" distR="114300" simplePos="0" relativeHeight="251663360" behindDoc="0" locked="0" layoutInCell="1" allowOverlap="1" wp14:anchorId="6FADBD38" wp14:editId="77E1A714">
+            <wp:simplePos x="0" y="0"/>
+            <wp:positionH relativeFrom="margin">
+              <wp:posOffset>721995</wp:posOffset>
+            </wp:positionH>
+            <wp:positionV relativeFrom="paragraph">
+              <wp:posOffset>1125855</wp:posOffset>
+            </wp:positionV>
+            <wp:extent cx="5386070" cy="2231390"/>
+            <wp:effectExtent l="0" t="0" r="5080" b="0"/>
+            <wp:wrapTopAndBottom/>
+            <wp:docPr id="789257925" name="Picture 1"/>
+            <wp:cNvGraphicFramePr>
+              <a:graphicFrameLocks xmlns:a="http://schemas.openxmlformats.org/drawingml/2006/main" noChangeAspect="1"/>
+            </wp:cNvGraphicFramePr>
+            <a:graphic xmlns:a="http://schemas.openxmlformats.org/drawingml/2006/main">
+              <a:graphicData uri="http://schemas.openxmlformats.org/drawingml/2006/picture">
+                <pic:pic xmlns:pic="http://schemas.openxmlformats.org/drawingml/2006/picture">
+                  <pic:nvPicPr>
+                    <pic:cNvPr id="789257925" name="Picture 1"/>
+                    <pic:cNvPicPr/>
+                  </pic:nvPicPr>
+                  <pic:blipFill>
+                    <a:blip r:embed="rId6">
+                      <a:extLst>
+                        <a:ext uri="{28A0092B-C50C-407E-A947-70E740481C1C}">
+                          <a14:useLocalDpi xmlns:a14="http://schemas.microsoft.com/office/drawing/2010/main" val="0"/>
+                        </a:ext>
+                      </a:extLst>
+                    </a:blip>
+                    <a:stretch>
+                      <a:fillRect/>
+                    </a:stretch>
+                  </pic:blipFill>
+                  <pic:spPr>
+                    <a:xfrm>
+                      <a:off x="0" y="0"/>
+                      <a:ext cx="5386070" cy="2231390"/>
+                    </a:xfrm>
+                    <a:prstGeom prst="rect">
+                      <a:avLst/>
+                    </a:prstGeom>
+                  </pic:spPr>
+                </pic:pic>
+              </a:graphicData>
+            </a:graphic>
+            <wp14:sizeRelH relativeFrom="margin">
+              <wp14:pctWidth>0</wp14:pctWidth>
+            </wp14:sizeRelH>
+            <wp14:sizeRelV relativeFrom="margin">
+              <wp14:pctHeight>0</wp14:pctHeight>
+            </wp14:sizeRelV>
+          </wp:anchor>
+        </w:drawing>
+      </w:r>
+      <w:r>
+        <w:t>Q3</w:t>
+      </w:r>
+    </w:p>
+    <w:p/>
+    <w:p/>
+    <w:p>
+      <w:pPr>
+        <w:pStyle w:val="Heading1"/>
+      </w:pPr>
+      <w:r>
+        <w:t>Q4</w:t>
+      </w:r>
+    </w:p>
+    <w:p>
+      <w:r>
+        <w:drawing>
+          <wp:anchor distT="0" distB="0" distL="114300" distR="114300" simplePos="0" relativeHeight="251665408" behindDoc="0" locked="0" layoutInCell="1" allowOverlap="1" wp14:anchorId="4C7DC545" wp14:editId="1005C282">
+            <wp:simplePos x="0" y="0"/>
+            <wp:positionH relativeFrom="column">
+              <wp:posOffset>0</wp:posOffset>
+            </wp:positionH>
+            <wp:positionV relativeFrom="paragraph">
+              <wp:posOffset>340995</wp:posOffset>
+            </wp:positionV>
+            <wp:extent cx="6840220" cy="2262505"/>
+            <wp:effectExtent l="0" t="0" r="0" b="4445"/>
+            <wp:wrapTopAndBottom/>
+            <wp:docPr id="433499061" name="Picture 1"/>
+            <wp:cNvGraphicFramePr>
+              <a:graphicFrameLocks xmlns:a="http://schemas.openxmlformats.org/drawingml/2006/main" noChangeAspect="1"/>
+            </wp:cNvGraphicFramePr>
+            <a:graphic xmlns:a="http://schemas.openxmlformats.org/drawingml/2006/main">
+              <a:graphicData uri="http://schemas.openxmlformats.org/drawingml/2006/picture">
+                <pic:pic xmlns:pic="http://schemas.openxmlformats.org/drawingml/2006/picture">
+                  <pic:nvPicPr>
+                    <pic:cNvPr id="433499061" name=""/>
+                    <pic:cNvPicPr/>
+                  </pic:nvPicPr>
+                  <pic:blipFill>
+                    <a:blip r:embed="rId7"/>
+                    <a:stretch>
+                      <a:fillRect/>
+                    </a:stretch>
+                  </pic:blipFill>
+                  <pic:spPr>
+                    <a:xfrm>
+                      <a:off x="0" y="0"/>
+                      <a:ext cx="6840220" cy="2262505"/>
+                    </a:xfrm>
+                    <a:prstGeom prst="rect">
+                      <a:avLst/>
+                    </a:prstGeom>
+                  </pic:spPr>
+                </pic:pic>
+              </a:graphicData>
+            </a:graphic>
+          </wp:anchor>
+        </w:drawing>
+      </w:r>
+    </w:p>
+    <w:p/>
+    <w:p/>
+    <w:p/>
+    <w:p/>
+    <w:p/>
+    <w:p/>
+    <w:p/>
+    <w:p/>
+    <w:p/>
+    <w:p>
+      <w:pPr>
+        <w:pStyle w:val="Heading1"/>
+      </w:pPr>
+      <w:r>
+        <w:drawing>
+          <wp:anchor distT="0" distB="0" distL="114300" distR="114300" simplePos="0" relativeHeight="251667456" behindDoc="0" locked="0" layoutInCell="1" allowOverlap="1" wp14:anchorId="6A92524C" wp14:editId="2A041397">
+            <wp:simplePos x="0" y="0"/>
+            <wp:positionH relativeFrom="margin">
+              <wp:align>right</wp:align>
+            </wp:positionH>
+            <wp:positionV relativeFrom="paragraph">
+              <wp:posOffset>404495</wp:posOffset>
+            </wp:positionV>
+            <wp:extent cx="6840220" cy="2621280"/>
+            <wp:effectExtent l="0" t="0" r="0" b="7620"/>
+            <wp:wrapTopAndBottom/>
+            <wp:docPr id="1234965406" name="Picture 1"/>
+            <wp:cNvGraphicFramePr>
+              <a:graphicFrameLocks xmlns:a="http://schemas.openxmlformats.org/drawingml/2006/main" noChangeAspect="1"/>
+            </wp:cNvGraphicFramePr>
+            <a:graphic xmlns:a="http://schemas.openxmlformats.org/drawingml/2006/main">
+              <a:graphicData uri="http://schemas.openxmlformats.org/drawingml/2006/picture">
+                <pic:pic xmlns:pic="http://schemas.openxmlformats.org/drawingml/2006/picture">
+                  <pic:nvPicPr>
+                    <pic:cNvPr id="1234965406" name="Picture 1"/>
+                    <pic:cNvPicPr/>
+                  </pic:nvPicPr>
+                  <pic:blipFill>
+                    <a:blip r:embed="rId8">
+                      <a:extLst>
+                        <a:ext uri="{28A0092B-C50C-407E-A947-70E740481C1C}">
+                          <a14:useLocalDpi xmlns:a14="http://schemas.microsoft.com/office/drawing/2010/main" val="0"/>
+                        </a:ext>
+                      </a:extLst>
+                    </a:blip>
+                    <a:stretch>
+                      <a:fillRect/>
+                    </a:stretch>
+                  </pic:blipFill>
+                  <pic:spPr>
+                    <a:xfrm>
+                      <a:off x="0" y="0"/>
+                      <a:ext cx="6840220" cy="2621280"/>
+                    </a:xfrm>
+                    <a:prstGeom prst="rect">
+                      <a:avLst/>
+                    </a:prstGeom>
+                  </pic:spPr>
+                </pic:pic>
+              </a:graphicData>
+            </a:graphic>
+            <wp14:sizeRelV relativeFrom="margin">
+              <wp14:pctHeight>0</wp14:pctHeight>
+            </wp14:sizeRelV>
+          </wp:anchor>
+        </w:drawing>
+      </w:r>
+      <w:r>
+        <w:t>Q5</w:t>
+      </w:r>
+    </w:p>
+    <w:p/>
     <w:p/>
     <w:sectPr>
       <w:pgSz w:w="11906" w:h="16838" w:code="9"/>

</xml_diff>